<commit_message>
Update Response to reviewers' comments_20230109_GC.docx
</commit_message>
<xml_diff>
--- a/Submission/Scientometrics/First Revision/Response to reviewers' comments_20230109_GC.docx
+++ b/Submission/Scientometrics/First Revision/Response to reviewers' comments_20230109_GC.docx
@@ -602,6 +602,31 @@
         </w:rPr>
         <w:t>.</w:t>
       </w:r>
+    </w:p>
+    <w:p>
+      <w:pPr>
+        <w:pStyle w:val="16"/>
+        <w:numPr>
+          <w:ilvl w:val="0"/>
+          <w:numId w:val="1"/>
+        </w:numPr>
+        <w:rPr>
+          <w:rFonts w:cs="Arial"/>
+          <w:sz w:val="24"/>
+          <w:szCs w:val="24"/>
+        </w:rPr>
+      </w:pPr>
+      <w:r>
+        <w:rPr>
+          <w:rFonts w:hint="default" w:cs="Arial"/>
+          <w:sz w:val="24"/>
+          <w:szCs w:val="24"/>
+          <w:lang w:val="en-US"/>
+        </w:rPr>
+        <w:t>Updated the figures based on the results of the re-analyses.</w:t>
+      </w:r>
+      <w:bookmarkStart w:id="0" w:name="_GoBack"/>
+      <w:bookmarkEnd w:id="0"/>
     </w:p>
     <w:p>
       <w:pPr>
@@ -7585,8 +7610,6 @@
         </w:rPr>
         <w:t>edit</w:t>
       </w:r>
-      <w:bookmarkStart w:id="0" w:name="_GoBack"/>
-      <w:bookmarkEnd w:id="0"/>
       <w:r>
         <w:t xml:space="preserve"> it if necessary? Thanks!</w:t>
       </w:r>
@@ -7638,11 +7661,11 @@
 
 <file path=word/commentsExtended.xml><?xml version="1.0" encoding="utf-8"?>
 <w15:commentsEx xmlns:wpc="http://schemas.microsoft.com/office/word/2010/wordprocessingCanvas" xmlns:mc="http://schemas.openxmlformats.org/markup-compatibility/2006" xmlns:o="urn:schemas-microsoft-com:office:office" xmlns:r="http://schemas.openxmlformats.org/officeDocument/2006/relationships" xmlns:m="http://schemas.openxmlformats.org/officeDocument/2006/math" xmlns:v="urn:schemas-microsoft-com:vml" xmlns:wp14="http://schemas.microsoft.com/office/word/2010/wordprocessingDrawing" xmlns:wp="http://schemas.openxmlformats.org/drawingml/2006/wordprocessingDrawing" xmlns:w="http://schemas.openxmlformats.org/wordprocessingml/2006/main" xmlns:w14="http://schemas.microsoft.com/office/word/2010/wordml" xmlns:w15="http://schemas.microsoft.com/office/word/2012/wordml" xmlns:w10="urn:schemas-microsoft-com:office:word" xmlns:wpg="http://schemas.microsoft.com/office/word/2010/wordprocessingGroup" xmlns:wpi="http://schemas.microsoft.com/office/word/2010/wordprocessingInk" xmlns:wne="http://schemas.microsoft.com/office/word/2006/wordml" xmlns:wps="http://schemas.microsoft.com/office/word/2010/wordprocessingShape" xmlns:wpsCustomData="http://www.wps.cn/officeDocument/2013/wpsCustomData" mc:Ignorable="w14 w15 wp14">
-  <w15:commentEx w15:paraId="1FB836F7" w15:done="0"/>
-  <w15:commentEx w15:paraId="49A33804" w15:done="0"/>
-  <w15:commentEx w15:paraId="6DBD1306" w15:done="0"/>
-  <w15:commentEx w15:paraId="121A2384" w15:done="0"/>
-  <w15:commentEx w15:paraId="00D53189" w15:done="0"/>
+  <w15:commentEx w15:paraId="388E3F4C" w15:done="0"/>
+  <w15:commentEx w15:paraId="0DE3379C" w15:done="0"/>
+  <w15:commentEx w15:paraId="5E1819BF" w15:done="0"/>
+  <w15:commentEx w15:paraId="70293AF2" w15:done="0"/>
+  <w15:commentEx w15:paraId="428250E4" w15:done="0"/>
 </w15:commentsEx>
 </file>
 
@@ -8320,7 +8343,7 @@
     <w:lsdException w:unhideWhenUsed="0" w:uiPriority="63" w:semiHidden="0" w:name="Medium Shading 1 Accent 5"/>
     <w:lsdException w:unhideWhenUsed="0" w:uiPriority="64" w:semiHidden="0" w:name="Medium Shading 2 Accent 5"/>
     <w:lsdException w:unhideWhenUsed="0" w:uiPriority="65" w:semiHidden="0" w:name="Medium List 1 Accent 5"/>
-    <w:lsdException w:qFormat="1" w:unhideWhenUsed="0" w:uiPriority="66" w:semiHidden="0" w:name="Medium List 2 Accent 5"/>
+    <w:lsdException w:unhideWhenUsed="0" w:uiPriority="66" w:semiHidden="0" w:name="Medium List 2 Accent 5"/>
     <w:lsdException w:unhideWhenUsed="0" w:uiPriority="67" w:semiHidden="0" w:name="Medium Grid 1 Accent 5"/>
     <w:lsdException w:unhideWhenUsed="0" w:uiPriority="68" w:semiHidden="0" w:name="Medium Grid 2 Accent 5"/>
     <w:lsdException w:unhideWhenUsed="0" w:uiPriority="69" w:semiHidden="0" w:name="Medium Grid 3 Accent 5"/>
@@ -8880,7 +8903,7 @@
   <w:font w:name="PMingLiU">
     <w:panose1 w:val="02020500000000000000"/>
     <w:charset w:val="88"/>
-    <w:family w:val="roman"/>
+    <w:family w:val="auto"/>
     <w:pitch w:val="default"/>
     <w:sig w:usb0="A00002FF" w:usb1="28CFFCFA" w:usb2="00000016" w:usb3="00000000" w:csb0="00100001" w:csb1="00000000"/>
   </w:font>

</xml_diff>